<commit_message>
disposisi masuk, agenda ulang, pengiriman, setting suffix agenda di org
</commit_message>
<xml_diff>
--- a/public/document/blanko_disposisi/blanko_kadiv.docx
+++ b/public/document/blanko_disposisi/blanko_kadiv.docx
@@ -144,7 +144,7 @@
           </mc:Choice>
           <mc:Fallback>
             <w:pict>
-              <v:line w14:anchorId="46521906" id="Line 15" o:spid="_x0000_s1026" style="position:absolute;flip:y;z-index:251663360;visibility:visible;mso-wrap-style:square;mso-width-percent:0;mso-height-percent:0;mso-wrap-distance-left:9pt;mso-wrap-distance-top:0;mso-wrap-distance-right:9pt;mso-wrap-distance-bottom:0;mso-position-horizontal:absolute;mso-position-horizontal-relative:text;mso-position-vertical:absolute;mso-position-vertical-relative:text;mso-width-percent:0;mso-height-percent:0;mso-width-relative:page;mso-height-relative:page" from="-4.35pt,14pt" to="211.65pt,14pt" o:gfxdata="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"/>
+              <v:line w14:anchorId="312C7BB3" id="Line 15" o:spid="_x0000_s1026" style="position:absolute;flip:y;z-index:251663360;visibility:visible;mso-wrap-style:square;mso-width-percent:0;mso-height-percent:0;mso-wrap-distance-left:9pt;mso-wrap-distance-top:0;mso-wrap-distance-right:9pt;mso-wrap-distance-bottom:0;mso-position-horizontal:absolute;mso-position-horizontal-relative:text;mso-position-vertical:absolute;mso-position-vertical-relative:text;mso-width-percent:0;mso-height-percent:0;mso-width-relative:page;mso-height-relative:page" from="-4.35pt,14pt" to="211.65pt,14pt" o:gfxdata="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"/>
             </w:pict>
           </mc:Fallback>
         </mc:AlternateContent>
@@ -461,6 +461,17 @@
                 <w:lang w:val="id-ID"/>
               </w:rPr>
             </w:pPr>
+            <w:r>
+              <w:rPr>
+                <w:rFonts w:ascii="Arial Narrow" w:eastAsia="Calibri" w:hAnsi="Arial Narrow" w:cs="Times New Roman"/>
+                <w:b/>
+                <w:bCs/>
+                <w:sz w:val="20"/>
+                <w:szCs w:val="20"/>
+                <w:lang w:val="id-ID"/>
+              </w:rPr>
+              <w:t>${tgl_diterima}</w:t>
+            </w:r>
           </w:p>
         </w:tc>
       </w:tr>

</xml_diff>

<commit_message>
fix flow, log surat, kirim bundling, timeline, add penerima
</commit_message>
<xml_diff>
--- a/public/document/blanko_disposisi/blanko_kadiv.docx
+++ b/public/document/blanko_disposisi/blanko_kadiv.docx
@@ -15,10 +15,336 @@
           <w:b/>
           <w:bCs/>
           <w:kern w:val="0"/>
-          <w:lang w:val="sv-SE"/>
           <w14:ligatures w14:val="none"/>
         </w:rPr>
       </w:pPr>
+      <w:bookmarkStart w:id="0" w:name="_Hlk157763613"/>
+      <w:r>
+        <w:rPr>
+          <w:rFonts w:ascii="Arial Narrow" w:eastAsia="Calibri" w:hAnsi="Arial Narrow" w:cs="Times New Roman"/>
+          <w:b/>
+          <w:bCs/>
+          <w:noProof/>
+          <w:kern w:val="0"/>
+          <w:lang w:val="sv-SE"/>
+        </w:rPr>
+        <mc:AlternateContent>
+          <mc:Choice Requires="wps">
+            <w:drawing>
+              <wp:anchor distT="0" distB="0" distL="114300" distR="114300" simplePos="0" relativeHeight="251664384" behindDoc="0" locked="0" layoutInCell="1" allowOverlap="1" wp14:anchorId="15719A63" wp14:editId="682ECAAD">
+                <wp:simplePos x="0" y="0"/>
+                <wp:positionH relativeFrom="margin">
+                  <wp:posOffset>4057015</wp:posOffset>
+                </wp:positionH>
+                <wp:positionV relativeFrom="paragraph">
+                  <wp:posOffset>-528955</wp:posOffset>
+                </wp:positionV>
+                <wp:extent cx="2720340" cy="487680"/>
+                <wp:effectExtent l="0" t="0" r="0" b="7620"/>
+                <wp:wrapNone/>
+                <wp:docPr id="718628983" name="Text Box 1"/>
+                <wp:cNvGraphicFramePr/>
+                <a:graphic xmlns:a="http://schemas.openxmlformats.org/drawingml/2006/main">
+                  <a:graphicData uri="http://schemas.microsoft.com/office/word/2010/wordprocessingShape">
+                    <wps:wsp>
+                      <wps:cNvSpPr txBox="1"/>
+                      <wps:spPr>
+                        <a:xfrm>
+                          <a:off x="0" y="0"/>
+                          <a:ext cx="2720340" cy="487680"/>
+                        </a:xfrm>
+                        <a:prstGeom prst="rect">
+                          <a:avLst/>
+                        </a:prstGeom>
+                        <a:noFill/>
+                        <a:ln w="6350">
+                          <a:noFill/>
+                        </a:ln>
+                      </wps:spPr>
+                      <wps:txbx>
+                        <w:txbxContent>
+                          <w:p>
+                            <w:pPr>
+                              <w:spacing w:before="0" w:after="0" w:line="240" w:lineRule="auto"/>
+                              <w:jc w:val="right"/>
+                              <w:rPr>
+                                <w:rFonts w:ascii="Arial" w:hAnsi="Arial" w:cs="Arial"/>
+                                <w:color w:val="747474" w:themeColor="background2" w:themeShade="80"/>
+                                <w:sz w:val="14"/>
+                                <w:szCs w:val="14"/>
+                                <w:lang w:val="en-GB"/>
+                              </w:rPr>
+                            </w:pPr>
+                            <w:r>
+                              <w:rPr>
+                                <w:rFonts w:ascii="Arial" w:hAnsi="Arial" w:cs="Arial"/>
+                                <w:color w:val="747474" w:themeColor="background2" w:themeShade="80"/>
+                                <w:sz w:val="14"/>
+                                <w:szCs w:val="14"/>
+                                <w:lang w:val="en-GB"/>
+                              </w:rPr>
+                              <w:t>PIS (</w:t>
+                            </w:r>
+                            <w:proofErr w:type="spellStart"/>
+                            <w:r>
+                              <w:rPr>
+                                <w:rFonts w:ascii="Arial" w:hAnsi="Arial" w:cs="Arial"/>
+                                <w:color w:val="747474" w:themeColor="background2" w:themeShade="80"/>
+                                <w:sz w:val="14"/>
+                                <w:szCs w:val="14"/>
+                                <w:lang w:val="en-GB"/>
+                              </w:rPr>
+                              <w:t>Propam</w:t>
+                            </w:r>
+                            <w:proofErr w:type="spellEnd"/>
+                            <w:r>
+                              <w:rPr>
+                                <w:rFonts w:ascii="Arial" w:hAnsi="Arial" w:cs="Arial"/>
+                                <w:color w:val="747474" w:themeColor="background2" w:themeShade="80"/>
+                                <w:sz w:val="14"/>
+                                <w:szCs w:val="14"/>
+                                <w:lang w:val="en-GB"/>
+                              </w:rPr>
+                              <w:t xml:space="preserve"> Integrated System)</w:t>
+                            </w:r>
+                          </w:p>
+                          <w:p>
+                            <w:pPr>
+                              <w:spacing w:before="0" w:after="0" w:line="240" w:lineRule="auto"/>
+                              <w:jc w:val="right"/>
+                              <w:rPr>
+                                <w:rFonts w:ascii="Arial" w:hAnsi="Arial" w:cs="Arial"/>
+                                <w:color w:val="747474" w:themeColor="background2" w:themeShade="80"/>
+                                <w:sz w:val="14"/>
+                                <w:szCs w:val="14"/>
+                                <w:lang w:val="en-GB"/>
+                              </w:rPr>
+                            </w:pPr>
+                            <w:proofErr w:type="spellStart"/>
+                            <w:r>
+                              <w:rPr>
+                                <w:rFonts w:ascii="Arial" w:hAnsi="Arial" w:cs="Arial"/>
+                                <w:color w:val="747474" w:themeColor="background2" w:themeShade="80"/>
+                                <w:sz w:val="14"/>
+                                <w:szCs w:val="14"/>
+                                <w:lang w:val="en-GB"/>
+                              </w:rPr>
+                              <w:t>Dicetak</w:t>
+                            </w:r>
+                            <w:proofErr w:type="spellEnd"/>
+                            <w:r>
+                              <w:rPr>
+                                <w:rFonts w:ascii="Arial" w:hAnsi="Arial" w:cs="Arial"/>
+                                <w:color w:val="747474" w:themeColor="background2" w:themeShade="80"/>
+                                <w:sz w:val="14"/>
+                                <w:szCs w:val="14"/>
+                                <w:lang w:val="en-GB"/>
+                              </w:rPr>
+                              <w:t xml:space="preserve"> </w:t>
+                            </w:r>
+                            <w:proofErr w:type="gramStart"/>
+                            <w:r>
+                              <w:rPr>
+                                <w:rFonts w:ascii="Arial" w:hAnsi="Arial" w:cs="Arial"/>
+                                <w:color w:val="747474" w:themeColor="background2" w:themeShade="80"/>
+                                <w:sz w:val="14"/>
+                                <w:szCs w:val="14"/>
+                                <w:lang w:val="en-GB"/>
+                              </w:rPr>
+                              <w:t>Oleh :</w:t>
+                            </w:r>
+                            <w:proofErr w:type="gramEnd"/>
+                            <w:r>
+                              <w:rPr>
+                                <w:rFonts w:ascii="Arial" w:hAnsi="Arial" w:cs="Arial"/>
+                                <w:color w:val="747474" w:themeColor="background2" w:themeShade="80"/>
+                                <w:sz w:val="14"/>
+                                <w:szCs w:val="14"/>
+                                <w:lang w:val="en-GB"/>
+                              </w:rPr>
+                              <w:t xml:space="preserve"> ${user} | ${</w:t>
+                            </w:r>
+                            <w:proofErr w:type="spellStart"/>
+                            <w:r>
+                              <w:rPr>
+                                <w:rFonts w:ascii="Arial" w:hAnsi="Arial" w:cs="Arial"/>
+                                <w:color w:val="747474" w:themeColor="background2" w:themeShade="80"/>
+                                <w:sz w:val="14"/>
+                                <w:szCs w:val="14"/>
+                                <w:lang w:val="en-GB"/>
+                              </w:rPr>
+                              <w:t>tgl_cetak</w:t>
+                            </w:r>
+                            <w:proofErr w:type="spellEnd"/>
+                            <w:r>
+                              <w:rPr>
+                                <w:rFonts w:ascii="Arial" w:hAnsi="Arial" w:cs="Arial"/>
+                                <w:color w:val="747474" w:themeColor="background2" w:themeShade="80"/>
+                                <w:sz w:val="14"/>
+                                <w:szCs w:val="14"/>
+                                <w:lang w:val="en-GB"/>
+                              </w:rPr>
+                              <w:t>}</w:t>
+                            </w:r>
+                          </w:p>
+                        </w:txbxContent>
+                      </wps:txbx>
+                      <wps:bodyPr rot="0" spcFirstLastPara="0" vertOverflow="overflow" horzOverflow="overflow" vert="horz" wrap="square" lIns="91440" tIns="45720" rIns="91440" bIns="45720" numCol="1" spcCol="0" rtlCol="0" fromWordArt="0" anchor="t" anchorCtr="0" forceAA="0" compatLnSpc="1">
+                        <a:prstTxWarp prst="textNoShape">
+                          <a:avLst/>
+                        </a:prstTxWarp>
+                        <a:noAutofit/>
+                      </wps:bodyPr>
+                    </wps:wsp>
+                  </a:graphicData>
+                </a:graphic>
+                <wp14:sizeRelH relativeFrom="margin">
+                  <wp14:pctWidth>0</wp14:pctWidth>
+                </wp14:sizeRelH>
+              </wp:anchor>
+            </w:drawing>
+          </mc:Choice>
+          <mc:Fallback>
+            <w:pict>
+              <v:shapetype w14:anchorId="15719A63" id="_x0000_t202" coordsize="21600,21600" o:spt="202" path="m,l,21600r21600,l21600,xe">
+                <v:stroke joinstyle="miter"/>
+                <v:path gradientshapeok="t" o:connecttype="rect"/>
+              </v:shapetype>
+              <v:shape id="Text Box 1" o:spid="_x0000_s1026" type="#_x0000_t202" style="position:absolute;left:0;text-align:left;margin-left:319.45pt;margin-top:-41.65pt;width:214.2pt;height:38.4pt;z-index:251664384;visibility:visible;mso-wrap-style:square;mso-width-percent:0;mso-wrap-distance-left:9pt;mso-wrap-distance-top:0;mso-wrap-distance-right:9pt;mso-wrap-distance-bottom:0;mso-position-horizontal:absolute;mso-position-horizontal-relative:margin;mso-position-vertical:absolute;mso-position-vertical-relative:text;mso-width-percent:0;mso-width-relative:margin;v-text-anchor:top" o:gfxdata="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" filled="f" stroked="f" strokeweight=".5pt">
+                <v:textbox>
+                  <w:txbxContent>
+                    <w:p>
+                      <w:pPr>
+                        <w:spacing w:before="0" w:after="0" w:line="240" w:lineRule="auto"/>
+                        <w:jc w:val="right"/>
+                        <w:rPr>
+                          <w:rFonts w:ascii="Arial" w:hAnsi="Arial" w:cs="Arial"/>
+                          <w:color w:val="747474" w:themeColor="background2" w:themeShade="80"/>
+                          <w:sz w:val="14"/>
+                          <w:szCs w:val="14"/>
+                          <w:lang w:val="en-GB"/>
+                        </w:rPr>
+                      </w:pPr>
+                      <w:r>
+                        <w:rPr>
+                          <w:rFonts w:ascii="Arial" w:hAnsi="Arial" w:cs="Arial"/>
+                          <w:color w:val="747474" w:themeColor="background2" w:themeShade="80"/>
+                          <w:sz w:val="14"/>
+                          <w:szCs w:val="14"/>
+                          <w:lang w:val="en-GB"/>
+                        </w:rPr>
+                        <w:t>PIS (</w:t>
+                      </w:r>
+                      <w:proofErr w:type="spellStart"/>
+                      <w:r>
+                        <w:rPr>
+                          <w:rFonts w:ascii="Arial" w:hAnsi="Arial" w:cs="Arial"/>
+                          <w:color w:val="747474" w:themeColor="background2" w:themeShade="80"/>
+                          <w:sz w:val="14"/>
+                          <w:szCs w:val="14"/>
+                          <w:lang w:val="en-GB"/>
+                        </w:rPr>
+                        <w:t>Propam</w:t>
+                      </w:r>
+                      <w:proofErr w:type="spellEnd"/>
+                      <w:r>
+                        <w:rPr>
+                          <w:rFonts w:ascii="Arial" w:hAnsi="Arial" w:cs="Arial"/>
+                          <w:color w:val="747474" w:themeColor="background2" w:themeShade="80"/>
+                          <w:sz w:val="14"/>
+                          <w:szCs w:val="14"/>
+                          <w:lang w:val="en-GB"/>
+                        </w:rPr>
+                        <w:t xml:space="preserve"> Integrated System)</w:t>
+                      </w:r>
+                    </w:p>
+                    <w:p>
+                      <w:pPr>
+                        <w:spacing w:before="0" w:after="0" w:line="240" w:lineRule="auto"/>
+                        <w:jc w:val="right"/>
+                        <w:rPr>
+                          <w:rFonts w:ascii="Arial" w:hAnsi="Arial" w:cs="Arial"/>
+                          <w:color w:val="747474" w:themeColor="background2" w:themeShade="80"/>
+                          <w:sz w:val="14"/>
+                          <w:szCs w:val="14"/>
+                          <w:lang w:val="en-GB"/>
+                        </w:rPr>
+                      </w:pPr>
+                      <w:proofErr w:type="spellStart"/>
+                      <w:r>
+                        <w:rPr>
+                          <w:rFonts w:ascii="Arial" w:hAnsi="Arial" w:cs="Arial"/>
+                          <w:color w:val="747474" w:themeColor="background2" w:themeShade="80"/>
+                          <w:sz w:val="14"/>
+                          <w:szCs w:val="14"/>
+                          <w:lang w:val="en-GB"/>
+                        </w:rPr>
+                        <w:t>Dicetak</w:t>
+                      </w:r>
+                      <w:proofErr w:type="spellEnd"/>
+                      <w:r>
+                        <w:rPr>
+                          <w:rFonts w:ascii="Arial" w:hAnsi="Arial" w:cs="Arial"/>
+                          <w:color w:val="747474" w:themeColor="background2" w:themeShade="80"/>
+                          <w:sz w:val="14"/>
+                          <w:szCs w:val="14"/>
+                          <w:lang w:val="en-GB"/>
+                        </w:rPr>
+                        <w:t xml:space="preserve"> </w:t>
+                      </w:r>
+                      <w:proofErr w:type="gramStart"/>
+                      <w:r>
+                        <w:rPr>
+                          <w:rFonts w:ascii="Arial" w:hAnsi="Arial" w:cs="Arial"/>
+                          <w:color w:val="747474" w:themeColor="background2" w:themeShade="80"/>
+                          <w:sz w:val="14"/>
+                          <w:szCs w:val="14"/>
+                          <w:lang w:val="en-GB"/>
+                        </w:rPr>
+                        <w:t>Oleh :</w:t>
+                      </w:r>
+                      <w:proofErr w:type="gramEnd"/>
+                      <w:r>
+                        <w:rPr>
+                          <w:rFonts w:ascii="Arial" w:hAnsi="Arial" w:cs="Arial"/>
+                          <w:color w:val="747474" w:themeColor="background2" w:themeShade="80"/>
+                          <w:sz w:val="14"/>
+                          <w:szCs w:val="14"/>
+                          <w:lang w:val="en-GB"/>
+                        </w:rPr>
+                        <w:t xml:space="preserve"> ${user} | ${</w:t>
+                      </w:r>
+                      <w:proofErr w:type="spellStart"/>
+                      <w:r>
+                        <w:rPr>
+                          <w:rFonts w:ascii="Arial" w:hAnsi="Arial" w:cs="Arial"/>
+                          <w:color w:val="747474" w:themeColor="background2" w:themeShade="80"/>
+                          <w:sz w:val="14"/>
+                          <w:szCs w:val="14"/>
+                          <w:lang w:val="en-GB"/>
+                        </w:rPr>
+                        <w:t>tgl_cetak</w:t>
+                      </w:r>
+                      <w:proofErr w:type="spellEnd"/>
+                      <w:r>
+                        <w:rPr>
+                          <w:rFonts w:ascii="Arial" w:hAnsi="Arial" w:cs="Arial"/>
+                          <w:color w:val="747474" w:themeColor="background2" w:themeShade="80"/>
+                          <w:sz w:val="14"/>
+                          <w:szCs w:val="14"/>
+                          <w:lang w:val="en-GB"/>
+                        </w:rPr>
+                        <w:t>}</w:t>
+                      </w:r>
+                    </w:p>
+                  </w:txbxContent>
+                </v:textbox>
+                <w10:wrap anchorx="margin"/>
+              </v:shape>
+            </w:pict>
+          </mc:Fallback>
+        </mc:AlternateContent>
+      </w:r>
       <w:r>
         <w:rPr>
           <w:rFonts w:ascii="Arial Narrow" w:eastAsia="Calibri" w:hAnsi="Arial Narrow" w:cs="Times New Roman"/>
@@ -178,6 +504,7 @@
           <w14:ligatures w14:val="none"/>
         </w:rPr>
       </w:pPr>
+      <w:bookmarkStart w:id="1" w:name="_Hlk157763568"/>
       <w:r>
         <w:rPr>
           <w:rFonts w:ascii="Arial Narrow" w:eastAsia="Calibri" w:hAnsi="Arial Narrow" w:cs="Tahoma"/>
@@ -239,6 +566,7 @@
         <w:t>: ${derajat}</w:t>
       </w:r>
     </w:p>
+    <w:bookmarkEnd w:id="1"/>
     <w:p>
       <w:pPr>
         <w:spacing w:before="0" w:after="0" w:line="276" w:lineRule="auto"/>
@@ -362,19 +690,32 @@
                 <w:szCs w:val="20"/>
                 <w:lang w:val="id-ID"/>
               </w:rPr>
-              <w:t xml:space="preserve"> ${no_agenda}</w:t>
-            </w:r>
-            <w:r>
-              <w:rPr>
-                <w:rFonts w:ascii="Arial Narrow" w:eastAsia="Calibri" w:hAnsi="Arial Narrow" w:cs="Times New Roman"/>
-                <w:b/>
-                <w:bCs/>
-                <w:sz w:val="20"/>
-                <w:szCs w:val="20"/>
-                <w:lang w:val="id-ID"/>
-              </w:rPr>
               <w:t xml:space="preserve"> </w:t>
             </w:r>
+            <w:bookmarkStart w:id="2" w:name="_Hlk157763551"/>
+            <w:r>
+              <w:rPr>
+                <w:rFonts w:ascii="Arial Narrow" w:eastAsia="Calibri" w:hAnsi="Arial Narrow" w:cs="Times New Roman"/>
+                <w:b/>
+                <w:bCs/>
+                <w:sz w:val="20"/>
+                <w:szCs w:val="20"/>
+                <w:lang w:val="id-ID"/>
+              </w:rPr>
+              <w:t>${no_agenda}</w:t>
+            </w:r>
+            <w:r>
+              <w:rPr>
+                <w:rFonts w:ascii="Arial Narrow" w:eastAsia="Calibri" w:hAnsi="Arial Narrow" w:cs="Times New Roman"/>
+                <w:b/>
+                <w:bCs/>
+                <w:sz w:val="20"/>
+                <w:szCs w:val="20"/>
+                <w:lang w:val="id-ID"/>
+              </w:rPr>
+              <w:t xml:space="preserve"> </w:t>
+            </w:r>
+            <w:bookmarkEnd w:id="2"/>
           </w:p>
         </w:tc>
         <w:tc>
@@ -887,7 +1228,32 @@
                 <w:szCs w:val="20"/>
                 <w:lang w:val="id-ID"/>
               </w:rPr>
-              <w:t xml:space="preserve"> ${no_surat}</w:t>
+              <w:t xml:space="preserve"> </w:t>
+            </w:r>
+          </w:p>
+          <w:p>
+            <w:pPr>
+              <w:spacing w:before="0" w:after="0" w:line="276" w:lineRule="auto"/>
+              <w:ind w:right="56"/>
+              <w:rPr>
+                <w:rFonts w:ascii="Arial Narrow" w:eastAsia="Calibri" w:hAnsi="Arial Narrow" w:cs="Times New Roman"/>
+                <w:b/>
+                <w:bCs/>
+                <w:sz w:val="20"/>
+                <w:szCs w:val="20"/>
+                <w:lang w:val="id-ID"/>
+              </w:rPr>
+            </w:pPr>
+            <w:r>
+              <w:rPr>
+                <w:rFonts w:ascii="Arial Narrow" w:eastAsia="Calibri" w:hAnsi="Arial Narrow" w:cs="Times New Roman"/>
+                <w:b/>
+                <w:bCs/>
+                <w:sz w:val="20"/>
+                <w:szCs w:val="20"/>
+                <w:lang w:val="id-ID"/>
+              </w:rPr>
+              <w:t>${no_surat}</w:t>
             </w:r>
           </w:p>
         </w:tc>
@@ -1998,6 +2364,7 @@
           </w:p>
         </w:tc>
       </w:tr>
+      <w:bookmarkEnd w:id="0"/>
     </w:tbl>
     <w:p>
       <w:pPr>
@@ -2005,6 +2372,12 @@
       </w:pPr>
     </w:p>
     <w:sectPr>
+      <w:headerReference w:type="even" r:id="rId8"/>
+      <w:headerReference w:type="default" r:id="rId9"/>
+      <w:footerReference w:type="even" r:id="rId10"/>
+      <w:footerReference w:type="default" r:id="rId11"/>
+      <w:headerReference w:type="first" r:id="rId12"/>
+      <w:footerReference w:type="first" r:id="rId13"/>
       <w:pgSz w:w="11900" w:h="16820"/>
       <w:pgMar w:top="284" w:right="567" w:bottom="567" w:left="624" w:header="720" w:footer="720" w:gutter="0"/>
       <w:pgNumType w:start="1"/>
@@ -2013,6 +2386,116 @@
     </w:sectPr>
   </w:body>
 </w:document>
+</file>
+
+<file path=word/endnotes.xml><?xml version="1.0" encoding="utf-8"?>
+<w:endnotes xmlns:wpc="http://schemas.microsoft.com/office/word/2010/wordprocessingCanvas" xmlns:cx="http://schemas.microsoft.com/office/drawing/2014/chartex" xmlns:cx1="http://schemas.microsoft.com/office/drawing/2015/9/8/chartex" xmlns:cx2="http://schemas.microsoft.com/office/drawing/2015/10/21/chartex" xmlns:cx3="http://schemas.microsoft.com/office/drawing/2016/5/9/chartex" xmlns:cx4="http://schemas.microsoft.com/office/drawing/2016/5/10/chartex" xmlns:cx5="http://schemas.microsoft.com/office/drawing/2016/5/11/chartex" xmlns:cx6="http://schemas.microsoft.com/office/drawing/2016/5/12/chartex" xmlns:cx7="http://schemas.microsoft.com/office/drawing/2016/5/13/chartex" xmlns:cx8="http://schemas.microsoft.com/office/drawing/2016/5/14/chartex" xmlns:mc="http://schemas.openxmlformats.org/markup-compatibility/2006" xmlns:aink="http://schemas.microsoft.com/office/drawing/2016/ink" xmlns:am3d="http://schemas.microsoft.com/office/drawing/2017/model3d" xmlns:o="urn:schemas-microsoft-com:office:office" xmlns:oel="http://schemas.microsoft.com/office/2019/extlst" xmlns:r="http://schemas.openxmlformats.org/officeDocument/2006/relationships" xmlns:m="http://schemas.openxmlformats.org/officeDocument/2006/math" xmlns:v="urn:schemas-microsoft-com:vml" xmlns:wp14="http://schemas.microsoft.com/office/word/2010/wordprocessingDrawing" xmlns:wp="http://schemas.openxmlformats.org/drawingml/2006/wordprocessingDrawing" xmlns:w10="urn:schemas-microsoft-com:office:word" xmlns:w="http://schemas.openxmlformats.org/wordprocessingml/2006/main" xmlns:w14="http://schemas.microsoft.com/office/word/2010/wordml" xmlns:w15="http://schemas.microsoft.com/office/word/2012/wordml" xmlns:w16cex="http://schemas.microsoft.com/office/word/2018/wordml/cex" xmlns:w16cid="http://schemas.microsoft.com/office/word/2016/wordml/cid" xmlns:w16="http://schemas.microsoft.com/office/word/2018/wordml" xmlns:w16sdtdh="http://schemas.microsoft.com/office/word/2020/wordml/sdtdatahash" xmlns:w16se="http://schemas.microsoft.com/office/word/2015/wordml/symex" xmlns:wpg="http://schemas.microsoft.com/office/word/2010/wordprocessingGroup" xmlns:wpi="http://schemas.microsoft.com/office/word/2010/wordprocessingInk" xmlns:wne="http://schemas.microsoft.com/office/word/2006/wordml" xmlns:wps="http://schemas.microsoft.com/office/word/2010/wordprocessingShape" mc:Ignorable="w14 w15 w16se w16cid w16 w16cex w16sdtdh wp14">
+  <w:endnote w:type="separator" w:id="-1">
+    <w:p>
+      <w:pPr>
+        <w:spacing w:before="0" w:after="0" w:line="240" w:lineRule="auto"/>
+      </w:pPr>
+      <w:r>
+        <w:separator/>
+      </w:r>
+    </w:p>
+  </w:endnote>
+  <w:endnote w:type="continuationSeparator" w:id="0">
+    <w:p>
+      <w:pPr>
+        <w:spacing w:before="0" w:after="0" w:line="240" w:lineRule="auto"/>
+      </w:pPr>
+      <w:r>
+        <w:continuationSeparator/>
+      </w:r>
+    </w:p>
+  </w:endnote>
+</w:endnotes>
+</file>
+
+<file path=word/footer1.xml><?xml version="1.0" encoding="utf-8"?>
+<w:ftr xmlns:wpc="http://schemas.microsoft.com/office/word/2010/wordprocessingCanvas" xmlns:cx="http://schemas.microsoft.com/office/drawing/2014/chartex" xmlns:cx1="http://schemas.microsoft.com/office/drawing/2015/9/8/chartex" xmlns:cx2="http://schemas.microsoft.com/office/drawing/2015/10/21/chartex" xmlns:cx3="http://schemas.microsoft.com/office/drawing/2016/5/9/chartex" xmlns:cx4="http://schemas.microsoft.com/office/drawing/2016/5/10/chartex" xmlns:cx5="http://schemas.microsoft.com/office/drawing/2016/5/11/chartex" xmlns:cx6="http://schemas.microsoft.com/office/drawing/2016/5/12/chartex" xmlns:cx7="http://schemas.microsoft.com/office/drawing/2016/5/13/chartex" xmlns:cx8="http://schemas.microsoft.com/office/drawing/2016/5/14/chartex" xmlns:mc="http://schemas.openxmlformats.org/markup-compatibility/2006" xmlns:aink="http://schemas.microsoft.com/office/drawing/2016/ink" xmlns:am3d="http://schemas.microsoft.com/office/drawing/2017/model3d" xmlns:o="urn:schemas-microsoft-com:office:office" xmlns:oel="http://schemas.microsoft.com/office/2019/extlst" xmlns:r="http://schemas.openxmlformats.org/officeDocument/2006/relationships" xmlns:m="http://schemas.openxmlformats.org/officeDocument/2006/math" xmlns:v="urn:schemas-microsoft-com:vml" xmlns:wp14="http://schemas.microsoft.com/office/word/2010/wordprocessingDrawing" xmlns:wp="http://schemas.openxmlformats.org/drawingml/2006/wordprocessingDrawing" xmlns:w10="urn:schemas-microsoft-com:office:word" xmlns:w="http://schemas.openxmlformats.org/wordprocessingml/2006/main" xmlns:w14="http://schemas.microsoft.com/office/word/2010/wordml" xmlns:w15="http://schemas.microsoft.com/office/word/2012/wordml" xmlns:w16cex="http://schemas.microsoft.com/office/word/2018/wordml/cex" xmlns:w16cid="http://schemas.microsoft.com/office/word/2016/wordml/cid" xmlns:w16="http://schemas.microsoft.com/office/word/2018/wordml" xmlns:w16sdtdh="http://schemas.microsoft.com/office/word/2020/wordml/sdtdatahash" xmlns:w16se="http://schemas.microsoft.com/office/word/2015/wordml/symex" xmlns:wpg="http://schemas.microsoft.com/office/word/2010/wordprocessingGroup" xmlns:wpi="http://schemas.microsoft.com/office/word/2010/wordprocessingInk" xmlns:wne="http://schemas.microsoft.com/office/word/2006/wordml" xmlns:wps="http://schemas.microsoft.com/office/word/2010/wordprocessingShape" mc:Ignorable="w14 w15 w16se w16cid w16 w16cex w16sdtdh wp14">
+  <w:p>
+    <w:pPr>
+      <w:pStyle w:val="Footer"/>
+    </w:pPr>
+  </w:p>
+</w:ftr>
+</file>
+
+<file path=word/footer2.xml><?xml version="1.0" encoding="utf-8"?>
+<w:ftr xmlns:wpc="http://schemas.microsoft.com/office/word/2010/wordprocessingCanvas" xmlns:cx="http://schemas.microsoft.com/office/drawing/2014/chartex" xmlns:cx1="http://schemas.microsoft.com/office/drawing/2015/9/8/chartex" xmlns:cx2="http://schemas.microsoft.com/office/drawing/2015/10/21/chartex" xmlns:cx3="http://schemas.microsoft.com/office/drawing/2016/5/9/chartex" xmlns:cx4="http://schemas.microsoft.com/office/drawing/2016/5/10/chartex" xmlns:cx5="http://schemas.microsoft.com/office/drawing/2016/5/11/chartex" xmlns:cx6="http://schemas.microsoft.com/office/drawing/2016/5/12/chartex" xmlns:cx7="http://schemas.microsoft.com/office/drawing/2016/5/13/chartex" xmlns:cx8="http://schemas.microsoft.com/office/drawing/2016/5/14/chartex" xmlns:mc="http://schemas.openxmlformats.org/markup-compatibility/2006" xmlns:aink="http://schemas.microsoft.com/office/drawing/2016/ink" xmlns:am3d="http://schemas.microsoft.com/office/drawing/2017/model3d" xmlns:o="urn:schemas-microsoft-com:office:office" xmlns:oel="http://schemas.microsoft.com/office/2019/extlst" xmlns:r="http://schemas.openxmlformats.org/officeDocument/2006/relationships" xmlns:m="http://schemas.openxmlformats.org/officeDocument/2006/math" xmlns:v="urn:schemas-microsoft-com:vml" xmlns:wp14="http://schemas.microsoft.com/office/word/2010/wordprocessingDrawing" xmlns:wp="http://schemas.openxmlformats.org/drawingml/2006/wordprocessingDrawing" xmlns:w10="urn:schemas-microsoft-com:office:word" xmlns:w="http://schemas.openxmlformats.org/wordprocessingml/2006/main" xmlns:w14="http://schemas.microsoft.com/office/word/2010/wordml" xmlns:w15="http://schemas.microsoft.com/office/word/2012/wordml" xmlns:w16cex="http://schemas.microsoft.com/office/word/2018/wordml/cex" xmlns:w16cid="http://schemas.microsoft.com/office/word/2016/wordml/cid" xmlns:w16="http://schemas.microsoft.com/office/word/2018/wordml" xmlns:w16sdtdh="http://schemas.microsoft.com/office/word/2020/wordml/sdtdatahash" xmlns:w16se="http://schemas.microsoft.com/office/word/2015/wordml/symex" xmlns:wpg="http://schemas.microsoft.com/office/word/2010/wordprocessingGroup" xmlns:wpi="http://schemas.microsoft.com/office/word/2010/wordprocessingInk" xmlns:wne="http://schemas.microsoft.com/office/word/2006/wordml" xmlns:wps="http://schemas.microsoft.com/office/word/2010/wordprocessingShape" mc:Ignorable="w14 w15 w16se w16cid w16 w16cex w16sdtdh wp14">
+  <w:p>
+    <w:pPr>
+      <w:pStyle w:val="Footer"/>
+    </w:pPr>
+  </w:p>
+</w:ftr>
+</file>
+
+<file path=word/footer3.xml><?xml version="1.0" encoding="utf-8"?>
+<w:ftr xmlns:wpc="http://schemas.microsoft.com/office/word/2010/wordprocessingCanvas" xmlns:cx="http://schemas.microsoft.com/office/drawing/2014/chartex" xmlns:cx1="http://schemas.microsoft.com/office/drawing/2015/9/8/chartex" xmlns:cx2="http://schemas.microsoft.com/office/drawing/2015/10/21/chartex" xmlns:cx3="http://schemas.microsoft.com/office/drawing/2016/5/9/chartex" xmlns:cx4="http://schemas.microsoft.com/office/drawing/2016/5/10/chartex" xmlns:cx5="http://schemas.microsoft.com/office/drawing/2016/5/11/chartex" xmlns:cx6="http://schemas.microsoft.com/office/drawing/2016/5/12/chartex" xmlns:cx7="http://schemas.microsoft.com/office/drawing/2016/5/13/chartex" xmlns:cx8="http://schemas.microsoft.com/office/drawing/2016/5/14/chartex" xmlns:mc="http://schemas.openxmlformats.org/markup-compatibility/2006" xmlns:aink="http://schemas.microsoft.com/office/drawing/2016/ink" xmlns:am3d="http://schemas.microsoft.com/office/drawing/2017/model3d" xmlns:o="urn:schemas-microsoft-com:office:office" xmlns:oel="http://schemas.microsoft.com/office/2019/extlst" xmlns:r="http://schemas.openxmlformats.org/officeDocument/2006/relationships" xmlns:m="http://schemas.openxmlformats.org/officeDocument/2006/math" xmlns:v="urn:schemas-microsoft-com:vml" xmlns:wp14="http://schemas.microsoft.com/office/word/2010/wordprocessingDrawing" xmlns:wp="http://schemas.openxmlformats.org/drawingml/2006/wordprocessingDrawing" xmlns:w10="urn:schemas-microsoft-com:office:word" xmlns:w="http://schemas.openxmlformats.org/wordprocessingml/2006/main" xmlns:w14="http://schemas.microsoft.com/office/word/2010/wordml" xmlns:w15="http://schemas.microsoft.com/office/word/2012/wordml" xmlns:w16cex="http://schemas.microsoft.com/office/word/2018/wordml/cex" xmlns:w16cid="http://schemas.microsoft.com/office/word/2016/wordml/cid" xmlns:w16="http://schemas.microsoft.com/office/word/2018/wordml" xmlns:w16sdtdh="http://schemas.microsoft.com/office/word/2020/wordml/sdtdatahash" xmlns:w16se="http://schemas.microsoft.com/office/word/2015/wordml/symex" xmlns:wpg="http://schemas.microsoft.com/office/word/2010/wordprocessingGroup" xmlns:wpi="http://schemas.microsoft.com/office/word/2010/wordprocessingInk" xmlns:wne="http://schemas.microsoft.com/office/word/2006/wordml" xmlns:wps="http://schemas.microsoft.com/office/word/2010/wordprocessingShape" mc:Ignorable="w14 w15 w16se w16cid w16 w16cex w16sdtdh wp14">
+  <w:p>
+    <w:pPr>
+      <w:pStyle w:val="Footer"/>
+    </w:pPr>
+  </w:p>
+</w:ftr>
+</file>
+
+<file path=word/footnotes.xml><?xml version="1.0" encoding="utf-8"?>
+<w:footnotes xmlns:wpc="http://schemas.microsoft.com/office/word/2010/wordprocessingCanvas" xmlns:cx="http://schemas.microsoft.com/office/drawing/2014/chartex" xmlns:cx1="http://schemas.microsoft.com/office/drawing/2015/9/8/chartex" xmlns:cx2="http://schemas.microsoft.com/office/drawing/2015/10/21/chartex" xmlns:cx3="http://schemas.microsoft.com/office/drawing/2016/5/9/chartex" xmlns:cx4="http://schemas.microsoft.com/office/drawing/2016/5/10/chartex" xmlns:cx5="http://schemas.microsoft.com/office/drawing/2016/5/11/chartex" xmlns:cx6="http://schemas.microsoft.com/office/drawing/2016/5/12/chartex" xmlns:cx7="http://schemas.microsoft.com/office/drawing/2016/5/13/chartex" xmlns:cx8="http://schemas.microsoft.com/office/drawing/2016/5/14/chartex" xmlns:mc="http://schemas.openxmlformats.org/markup-compatibility/2006" xmlns:aink="http://schemas.microsoft.com/office/drawing/2016/ink" xmlns:am3d="http://schemas.microsoft.com/office/drawing/2017/model3d" xmlns:o="urn:schemas-microsoft-com:office:office" xmlns:oel="http://schemas.microsoft.com/office/2019/extlst" xmlns:r="http://schemas.openxmlformats.org/officeDocument/2006/relationships" xmlns:m="http://schemas.openxmlformats.org/officeDocument/2006/math" xmlns:v="urn:schemas-microsoft-com:vml" xmlns:wp14="http://schemas.microsoft.com/office/word/2010/wordprocessingDrawing" xmlns:wp="http://schemas.openxmlformats.org/drawingml/2006/wordprocessingDrawing" xmlns:w10="urn:schemas-microsoft-com:office:word" xmlns:w="http://schemas.openxmlformats.org/wordprocessingml/2006/main" xmlns:w14="http://schemas.microsoft.com/office/word/2010/wordml" xmlns:w15="http://schemas.microsoft.com/office/word/2012/wordml" xmlns:w16cex="http://schemas.microsoft.com/office/word/2018/wordml/cex" xmlns:w16cid="http://schemas.microsoft.com/office/word/2016/wordml/cid" xmlns:w16="http://schemas.microsoft.com/office/word/2018/wordml" xmlns:w16sdtdh="http://schemas.microsoft.com/office/word/2020/wordml/sdtdatahash" xmlns:w16se="http://schemas.microsoft.com/office/word/2015/wordml/symex" xmlns:wpg="http://schemas.microsoft.com/office/word/2010/wordprocessingGroup" xmlns:wpi="http://schemas.microsoft.com/office/word/2010/wordprocessingInk" xmlns:wne="http://schemas.microsoft.com/office/word/2006/wordml" xmlns:wps="http://schemas.microsoft.com/office/word/2010/wordprocessingShape" mc:Ignorable="w14 w15 w16se w16cid w16 w16cex w16sdtdh wp14">
+  <w:footnote w:type="separator" w:id="-1">
+    <w:p>
+      <w:pPr>
+        <w:spacing w:before="0" w:after="0" w:line="240" w:lineRule="auto"/>
+      </w:pPr>
+      <w:r>
+        <w:separator/>
+      </w:r>
+    </w:p>
+  </w:footnote>
+  <w:footnote w:type="continuationSeparator" w:id="0">
+    <w:p>
+      <w:pPr>
+        <w:spacing w:before="0" w:after="0" w:line="240" w:lineRule="auto"/>
+      </w:pPr>
+      <w:r>
+        <w:continuationSeparator/>
+      </w:r>
+    </w:p>
+  </w:footnote>
+</w:footnotes>
+</file>
+
+<file path=word/header1.xml><?xml version="1.0" encoding="utf-8"?>
+<w:hdr xmlns:wpc="http://schemas.microsoft.com/office/word/2010/wordprocessingCanvas" xmlns:cx="http://schemas.microsoft.com/office/drawing/2014/chartex" xmlns:cx1="http://schemas.microsoft.com/office/drawing/2015/9/8/chartex" xmlns:cx2="http://schemas.microsoft.com/office/drawing/2015/10/21/chartex" xmlns:cx3="http://schemas.microsoft.com/office/drawing/2016/5/9/chartex" xmlns:cx4="http://schemas.microsoft.com/office/drawing/2016/5/10/chartex" xmlns:cx5="http://schemas.microsoft.com/office/drawing/2016/5/11/chartex" xmlns:cx6="http://schemas.microsoft.com/office/drawing/2016/5/12/chartex" xmlns:cx7="http://schemas.microsoft.com/office/drawing/2016/5/13/chartex" xmlns:cx8="http://schemas.microsoft.com/office/drawing/2016/5/14/chartex" xmlns:mc="http://schemas.openxmlformats.org/markup-compatibility/2006" xmlns:aink="http://schemas.microsoft.com/office/drawing/2016/ink" xmlns:am3d="http://schemas.microsoft.com/office/drawing/2017/model3d" xmlns:o="urn:schemas-microsoft-com:office:office" xmlns:oel="http://schemas.microsoft.com/office/2019/extlst" xmlns:r="http://schemas.openxmlformats.org/officeDocument/2006/relationships" xmlns:m="http://schemas.openxmlformats.org/officeDocument/2006/math" xmlns:v="urn:schemas-microsoft-com:vml" xmlns:wp14="http://schemas.microsoft.com/office/word/2010/wordprocessingDrawing" xmlns:wp="http://schemas.openxmlformats.org/drawingml/2006/wordprocessingDrawing" xmlns:w10="urn:schemas-microsoft-com:office:word" xmlns:w="http://schemas.openxmlformats.org/wordprocessingml/2006/main" xmlns:w14="http://schemas.microsoft.com/office/word/2010/wordml" xmlns:w15="http://schemas.microsoft.com/office/word/2012/wordml" xmlns:w16cex="http://schemas.microsoft.com/office/word/2018/wordml/cex" xmlns:w16cid="http://schemas.microsoft.com/office/word/2016/wordml/cid" xmlns:w16="http://schemas.microsoft.com/office/word/2018/wordml" xmlns:w16sdtdh="http://schemas.microsoft.com/office/word/2020/wordml/sdtdatahash" xmlns:w16se="http://schemas.microsoft.com/office/word/2015/wordml/symex" xmlns:wpg="http://schemas.microsoft.com/office/word/2010/wordprocessingGroup" xmlns:wpi="http://schemas.microsoft.com/office/word/2010/wordprocessingInk" xmlns:wne="http://schemas.microsoft.com/office/word/2006/wordml" xmlns:wps="http://schemas.microsoft.com/office/word/2010/wordprocessingShape" mc:Ignorable="w14 w15 w16se w16cid w16 w16cex w16sdtdh wp14">
+  <w:p>
+    <w:pPr>
+      <w:pStyle w:val="Header"/>
+    </w:pPr>
+  </w:p>
+</w:hdr>
+</file>
+
+<file path=word/header2.xml><?xml version="1.0" encoding="utf-8"?>
+<w:hdr xmlns:wpc="http://schemas.microsoft.com/office/word/2010/wordprocessingCanvas" xmlns:cx="http://schemas.microsoft.com/office/drawing/2014/chartex" xmlns:cx1="http://schemas.microsoft.com/office/drawing/2015/9/8/chartex" xmlns:cx2="http://schemas.microsoft.com/office/drawing/2015/10/21/chartex" xmlns:cx3="http://schemas.microsoft.com/office/drawing/2016/5/9/chartex" xmlns:cx4="http://schemas.microsoft.com/office/drawing/2016/5/10/chartex" xmlns:cx5="http://schemas.microsoft.com/office/drawing/2016/5/11/chartex" xmlns:cx6="http://schemas.microsoft.com/office/drawing/2016/5/12/chartex" xmlns:cx7="http://schemas.microsoft.com/office/drawing/2016/5/13/chartex" xmlns:cx8="http://schemas.microsoft.com/office/drawing/2016/5/14/chartex" xmlns:mc="http://schemas.openxmlformats.org/markup-compatibility/2006" xmlns:aink="http://schemas.microsoft.com/office/drawing/2016/ink" xmlns:am3d="http://schemas.microsoft.com/office/drawing/2017/model3d" xmlns:o="urn:schemas-microsoft-com:office:office" xmlns:oel="http://schemas.microsoft.com/office/2019/extlst" xmlns:r="http://schemas.openxmlformats.org/officeDocument/2006/relationships" xmlns:m="http://schemas.openxmlformats.org/officeDocument/2006/math" xmlns:v="urn:schemas-microsoft-com:vml" xmlns:wp14="http://schemas.microsoft.com/office/word/2010/wordprocessingDrawing" xmlns:wp="http://schemas.openxmlformats.org/drawingml/2006/wordprocessingDrawing" xmlns:w10="urn:schemas-microsoft-com:office:word" xmlns:w="http://schemas.openxmlformats.org/wordprocessingml/2006/main" xmlns:w14="http://schemas.microsoft.com/office/word/2010/wordml" xmlns:w15="http://schemas.microsoft.com/office/word/2012/wordml" xmlns:w16cex="http://schemas.microsoft.com/office/word/2018/wordml/cex" xmlns:w16cid="http://schemas.microsoft.com/office/word/2016/wordml/cid" xmlns:w16="http://schemas.microsoft.com/office/word/2018/wordml" xmlns:w16sdtdh="http://schemas.microsoft.com/office/word/2020/wordml/sdtdatahash" xmlns:w16se="http://schemas.microsoft.com/office/word/2015/wordml/symex" xmlns:wpg="http://schemas.microsoft.com/office/word/2010/wordprocessingGroup" xmlns:wpi="http://schemas.microsoft.com/office/word/2010/wordprocessingInk" xmlns:wne="http://schemas.microsoft.com/office/word/2006/wordml" xmlns:wps="http://schemas.microsoft.com/office/word/2010/wordprocessingShape" mc:Ignorable="w14 w15 w16se w16cid w16 w16cex w16sdtdh wp14">
+  <w:p>
+    <w:pPr>
+      <w:pStyle w:val="Header"/>
+    </w:pPr>
+  </w:p>
+</w:hdr>
+</file>
+
+<file path=word/header3.xml><?xml version="1.0" encoding="utf-8"?>
+<w:hdr xmlns:wpc="http://schemas.microsoft.com/office/word/2010/wordprocessingCanvas" xmlns:cx="http://schemas.microsoft.com/office/drawing/2014/chartex" xmlns:cx1="http://schemas.microsoft.com/office/drawing/2015/9/8/chartex" xmlns:cx2="http://schemas.microsoft.com/office/drawing/2015/10/21/chartex" xmlns:cx3="http://schemas.microsoft.com/office/drawing/2016/5/9/chartex" xmlns:cx4="http://schemas.microsoft.com/office/drawing/2016/5/10/chartex" xmlns:cx5="http://schemas.microsoft.com/office/drawing/2016/5/11/chartex" xmlns:cx6="http://schemas.microsoft.com/office/drawing/2016/5/12/chartex" xmlns:cx7="http://schemas.microsoft.com/office/drawing/2016/5/13/chartex" xmlns:cx8="http://schemas.microsoft.com/office/drawing/2016/5/14/chartex" xmlns:mc="http://schemas.openxmlformats.org/markup-compatibility/2006" xmlns:aink="http://schemas.microsoft.com/office/drawing/2016/ink" xmlns:am3d="http://schemas.microsoft.com/office/drawing/2017/model3d" xmlns:o="urn:schemas-microsoft-com:office:office" xmlns:oel="http://schemas.microsoft.com/office/2019/extlst" xmlns:r="http://schemas.openxmlformats.org/officeDocument/2006/relationships" xmlns:m="http://schemas.openxmlformats.org/officeDocument/2006/math" xmlns:v="urn:schemas-microsoft-com:vml" xmlns:wp14="http://schemas.microsoft.com/office/word/2010/wordprocessingDrawing" xmlns:wp="http://schemas.openxmlformats.org/drawingml/2006/wordprocessingDrawing" xmlns:w10="urn:schemas-microsoft-com:office:word" xmlns:w="http://schemas.openxmlformats.org/wordprocessingml/2006/main" xmlns:w14="http://schemas.microsoft.com/office/word/2010/wordml" xmlns:w15="http://schemas.microsoft.com/office/word/2012/wordml" xmlns:w16cex="http://schemas.microsoft.com/office/word/2018/wordml/cex" xmlns:w16cid="http://schemas.microsoft.com/office/word/2016/wordml/cid" xmlns:w16="http://schemas.microsoft.com/office/word/2018/wordml" xmlns:w16sdtdh="http://schemas.microsoft.com/office/word/2020/wordml/sdtdatahash" xmlns:w16se="http://schemas.microsoft.com/office/word/2015/wordml/symex" xmlns:wpg="http://schemas.microsoft.com/office/word/2010/wordprocessingGroup" xmlns:wpi="http://schemas.microsoft.com/office/word/2010/wordprocessingInk" xmlns:wne="http://schemas.microsoft.com/office/word/2006/wordml" xmlns:wps="http://schemas.microsoft.com/office/word/2010/wordprocessingShape" mc:Ignorable="w14 w15 w16se w16cid w16 w16cex w16sdtdh wp14">
+  <w:p>
+    <w:pPr>
+      <w:pStyle w:val="Header"/>
+    </w:pPr>
+  </w:p>
+</w:hdr>
 </file>
 
 <file path=word/numbering.xml><?xml version="1.0" encoding="utf-8"?>
@@ -2228,6 +2711,7 @@
     </w:pPrDefault>
   </w:docDefaults>
   <w:latentStyles w:defLockedState="0" w:defUIPriority="0" w:defSemiHidden="0" w:defUnhideWhenUsed="0" w:defQFormat="0" w:count="376">
+    <w:lsdException w:name="header" w:uiPriority="99"/>
     <w:lsdException w:name="Normal Table" w:semiHidden="1" w:unhideWhenUsed="1"/>
     <w:lsdException w:name="Table Simple 1" w:semiHidden="1" w:unhideWhenUsed="1"/>
     <w:lsdException w:name="Table Simple 2" w:semiHidden="1" w:unhideWhenUsed="1"/>
@@ -2571,6 +3055,56 @@
       <w14:ligatures w14:val="none"/>
     </w:rPr>
   </w:style>
+  <w:style w:type="paragraph" w:styleId="Header">
+    <w:name w:val="header"/>
+    <w:basedOn w:val="Normal"/>
+    <w:link w:val="HeaderChar"/>
+    <w:uiPriority w:val="99"/>
+    <w:rsid w:val="0074497D"/>
+    <w:pPr>
+      <w:tabs>
+        <w:tab w:val="center" w:pos="4513"/>
+        <w:tab w:val="right" w:pos="9026"/>
+      </w:tabs>
+      <w:spacing w:before="0" w:after="0" w:line="240" w:lineRule="auto"/>
+    </w:pPr>
+  </w:style>
+  <w:style w:type="character" w:customStyle="1" w:styleId="HeaderChar">
+    <w:name w:val="Header Char"/>
+    <w:basedOn w:val="DefaultParagraphFont"/>
+    <w:link w:val="Header"/>
+    <w:uiPriority w:val="99"/>
+    <w:rsid w:val="0074497D"/>
+    <w:rPr>
+      <w:sz w:val="22"/>
+      <w:szCs w:val="22"/>
+      <w:lang w:val="en-US" w:eastAsia="en-US"/>
+    </w:rPr>
+  </w:style>
+  <w:style w:type="paragraph" w:styleId="Footer">
+    <w:name w:val="footer"/>
+    <w:basedOn w:val="Normal"/>
+    <w:link w:val="FooterChar"/>
+    <w:rsid w:val="0074497D"/>
+    <w:pPr>
+      <w:tabs>
+        <w:tab w:val="center" w:pos="4513"/>
+        <w:tab w:val="right" w:pos="9026"/>
+      </w:tabs>
+      <w:spacing w:before="0" w:after="0" w:line="240" w:lineRule="auto"/>
+    </w:pPr>
+  </w:style>
+  <w:style w:type="character" w:customStyle="1" w:styleId="FooterChar">
+    <w:name w:val="Footer Char"/>
+    <w:basedOn w:val="DefaultParagraphFont"/>
+    <w:link w:val="Footer"/>
+    <w:rsid w:val="0074497D"/>
+    <w:rPr>
+      <w:sz w:val="22"/>
+      <w:szCs w:val="22"/>
+      <w:lang w:val="en-US" w:eastAsia="en-US"/>
+    </w:rPr>
+  </w:style>
 </w:styles>
 </file>
 
@@ -2867,4 +3401,16 @@
     </a:ext>
   </a:extLst>
 </a:theme>
+</file>
+
+<file path=customXml/item1.xml><?xml version="1.0" encoding="utf-8"?>
+<b:Sources xmlns:b="http://schemas.openxmlformats.org/officeDocument/2006/bibliography" xmlns="http://schemas.openxmlformats.org/officeDocument/2006/bibliography" SelectedStyle="\APASixthEditionOfficeOnline.xsl" StyleName="APA" Version="6"/>
+</file>
+
+<file path=customXml/itemProps1.xml><?xml version="1.0" encoding="utf-8"?>
+<ds:datastoreItem xmlns:ds="http://schemas.openxmlformats.org/officeDocument/2006/customXml" ds:itemID="{339238FD-22E9-48B5-88E9-8352967BDEE7}">
+  <ds:schemaRefs>
+    <ds:schemaRef ds:uri="http://schemas.openxmlformats.org/officeDocument/2006/bibliography"/>
+  </ds:schemaRefs>
+</ds:datastoreItem>
 </file>
</xml_diff>